<commit_message>
Update Class diagramm- Sequence diagramm- State chart diagram.docx
</commit_message>
<xml_diff>
--- a/Working/1 - RAD/Class diagramm- Sequence diagramm- State chart diagram.docx
+++ b/Working/1 - RAD/Class diagramm- Sequence diagramm- State chart diagram.docx
@@ -658,6 +658,12 @@
               </w:rPr>
               <w:t>È il profilo dello studente</w:t>
             </w:r>
+            <w:r>
+              <w:rPr>
+                <w:sz w:val="24"/>
+              </w:rPr>
+              <w:t>.</w:t>
+            </w:r>
           </w:p>
         </w:tc>
       </w:tr>
@@ -758,6 +764,12 @@
               </w:rPr>
               <w:t>È il profilo del professore</w:t>
             </w:r>
+            <w:r>
+              <w:rPr>
+                <w:sz w:val="24"/>
+              </w:rPr>
+              <w:t>.</w:t>
+            </w:r>
           </w:p>
         </w:tc>
       </w:tr>
@@ -858,6 +870,12 @@
               </w:rPr>
               <w:t>È il profilo del tutor aziendale</w:t>
             </w:r>
+            <w:r>
+              <w:rPr>
+                <w:sz w:val="24"/>
+              </w:rPr>
+              <w:t>.</w:t>
+            </w:r>
           </w:p>
         </w:tc>
       </w:tr>
@@ -958,6 +976,12 @@
               </w:rPr>
               <w:t>È il profilo della segreteria</w:t>
             </w:r>
+            <w:r>
+              <w:rPr>
+                <w:sz w:val="24"/>
+              </w:rPr>
+              <w:t>.</w:t>
+            </w:r>
           </w:p>
         </w:tc>
       </w:tr>
@@ -1058,6 +1082,12 @@
               </w:rPr>
               <w:t>È il profilo dell’azienda</w:t>
             </w:r>
+            <w:r>
+              <w:rPr>
+                <w:sz w:val="24"/>
+              </w:rPr>
+              <w:t>.</w:t>
+            </w:r>
           </w:p>
         </w:tc>
       </w:tr>
@@ -1160,6 +1190,12 @@
               </w:rPr>
               <w:t>È la pagina personale in cui vengono visualizzati i pulsanti per compiere le varie azioni permesse dal sistema</w:t>
             </w:r>
+            <w:r>
+              <w:rPr>
+                <w:sz w:val="24"/>
+              </w:rPr>
+              <w:t>.</w:t>
+            </w:r>
           </w:p>
         </w:tc>
       </w:tr>
@@ -1269,6 +1305,12 @@
               <w:lastRenderedPageBreak/>
               <w:t>varie azioni permesse dal sistema</w:t>
             </w:r>
+            <w:r>
+              <w:rPr>
+                <w:sz w:val="24"/>
+              </w:rPr>
+              <w:t>.</w:t>
+            </w:r>
           </w:p>
         </w:tc>
       </w:tr>
@@ -1370,6 +1412,12 @@
               </w:rPr>
               <w:t>È la funzione che permette allo studente di richiedere ai professori o tutor aziendali la disponibilità di tirocinio</w:t>
             </w:r>
+            <w:r>
+              <w:rPr>
+                <w:sz w:val="24"/>
+              </w:rPr>
+              <w:t>.</w:t>
+            </w:r>
           </w:p>
         </w:tc>
       </w:tr>
@@ -1470,6 +1518,12 @@
               </w:rPr>
               <w:t>È la funzione che permette di selezionare le varie funzioni permesse al professore</w:t>
             </w:r>
+            <w:r>
+              <w:rPr>
+                <w:sz w:val="24"/>
+              </w:rPr>
+              <w:t>.</w:t>
+            </w:r>
           </w:p>
         </w:tc>
       </w:tr>
@@ -1572,6 +1626,12 @@
               </w:rPr>
               <w:t>È la pagina in cui è possibile modificare le informazioni personali dei professori o tutor aziendali</w:t>
             </w:r>
+            <w:r>
+              <w:rPr>
+                <w:sz w:val="24"/>
+              </w:rPr>
+              <w:t>.</w:t>
+            </w:r>
           </w:p>
         </w:tc>
       </w:tr>
@@ -1674,6 +1734,12 @@
               </w:rPr>
               <w:t>È il pulsante che permette di visualizzare tutti gli studenti che hanno effettuato la richiesta di tirocinio</w:t>
             </w:r>
+            <w:r>
+              <w:rPr>
+                <w:sz w:val="24"/>
+              </w:rPr>
+              <w:t>.</w:t>
+            </w:r>
           </w:p>
         </w:tc>
       </w:tr>
@@ -1775,6 +1841,12 @@
                 <w:sz w:val="24"/>
               </w:rPr>
               <w:t>È il pulsante che permette di modificare le ore di tirocinio svolte dallo studente</w:t>
+            </w:r>
+            <w:r>
+              <w:rPr>
+                <w:sz w:val="24"/>
+              </w:rPr>
+              <w:t>.</w:t>
             </w:r>
           </w:p>
         </w:tc>
@@ -1877,6 +1949,12 @@
               </w:rPr>
               <w:t>È la funzione tramite la quale è possibile visualizzare tutte funzioni permesse alla segreteria</w:t>
             </w:r>
+            <w:r>
+              <w:rPr>
+                <w:sz w:val="24"/>
+              </w:rPr>
+              <w:t>.</w:t>
+            </w:r>
           </w:p>
         </w:tc>
       </w:tr>
@@ -1980,6 +2058,14 @@
               </w:rPr>
               <w:t>È la pagina personale in cui vengono visualizzati i pulsanti per compiere le varie azioni permesse dal sistema</w:t>
             </w:r>
+            <w:r>
+              <w:rPr>
+                <w:sz w:val="24"/>
+              </w:rPr>
+              <w:t>.</w:t>
+            </w:r>
+            <w:bookmarkStart w:id="2" w:name="_GoBack"/>
+            <w:bookmarkEnd w:id="2"/>
           </w:p>
         </w:tc>
       </w:tr>
@@ -1988,8 +2074,6 @@
       <w:pPr>
         <w:pStyle w:val="Titolo3"/>
       </w:pPr>
-      <w:bookmarkStart w:id="2" w:name="_GoBack"/>
-      <w:bookmarkEnd w:id="2"/>
       <w:r>
         <w:lastRenderedPageBreak/>
         <w:t>3.4.4 Modello dinamico</w:t>

</xml_diff>

<commit_message>
Aggiornamento Class diagram - Sequence diagram - State chart diagram
</commit_message>
<xml_diff>
--- a/Working/1 - RAD/Class diagramm- Sequence diagramm- State chart diagram.docx
+++ b/Working/1 - RAD/Class diagramm- Sequence diagramm- State chart diagram.docx
@@ -6,14 +6,12 @@
       <w:pPr>
         <w:pStyle w:val="Titolo3"/>
       </w:pPr>
-      <w:bookmarkStart w:id="0" w:name="_Ref498009024"/>
-      <w:bookmarkStart w:id="1" w:name="_Ref498009022"/>
-      <w:bookmarkStart w:id="2" w:name="_GoBack"/>
-      <w:bookmarkEnd w:id="2"/>
+      <w:bookmarkStart w:id="0" w:name="_Ref498009022"/>
+      <w:bookmarkStart w:id="1" w:name="_Ref498009024"/>
       <w:r>
         <w:t>3.4.3 Modello ad oggetti</w:t>
       </w:r>
-      <w:bookmarkEnd w:id="1"/>
+      <w:bookmarkEnd w:id="0"/>
     </w:p>
     <w:p>
       <w:pPr>
@@ -1992,7 +1990,7 @@
         <w:lastRenderedPageBreak/>
         <w:t>3.4.4 Modello dinamico</w:t>
       </w:r>
-      <w:bookmarkEnd w:id="0"/>
+      <w:bookmarkEnd w:id="1"/>
     </w:p>
     <w:p>
       <w:pPr>
@@ -2008,22 +2006,37 @@
           <w:i w:val="0"/>
           <w:color w:val="3B3838" w:themeColor="background2" w:themeShade="40"/>
         </w:rPr>
-        <w:t>SD_GU_1: Registrazione Utente</w:t>
+        <w:t>S</w:t>
+      </w:r>
+      <w:r>
+        <w:rPr>
+          <w:i w:val="0"/>
+          <w:color w:val="3B3838" w:themeColor="background2" w:themeShade="40"/>
+        </w:rPr>
+        <w:t>D_GU_1</w:t>
+      </w:r>
+      <w:r>
+        <w:rPr>
+          <w:i w:val="0"/>
+          <w:color w:val="3B3838" w:themeColor="background2" w:themeShade="40"/>
+        </w:rPr>
+        <w:t>: Login</w:t>
       </w:r>
     </w:p>
     <w:p>
       <w:pPr>
-        <w:pStyle w:val="Titolo3"/>
+        <w:ind w:left="-851" w:right="-852"/>
+        <w:jc w:val="center"/>
       </w:pPr>
       <w:r>
         <w:rPr>
           <w:noProof/>
         </w:rPr>
         <w:drawing>
-          <wp:inline distT="0" distB="0" distL="0" distR="0" wp14:anchorId="1323EC69" wp14:editId="39826F19">
-            <wp:extent cx="6120130" cy="3193111"/>
-            <wp:effectExtent l="0" t="0" r="0" b="7620"/>
-            <wp:docPr id="15" name="Immagine 15"/>
+          <wp:inline distT="0" distB="0" distL="0" distR="0" wp14:anchorId="7E4E9D03" wp14:editId="1D95940E">
+            <wp:extent cx="5438775" cy="3912235"/>
+            <wp:effectExtent l="0" t="0" r="9525" b="0"/>
+            <wp:docPr id="3" name="Immagine 3"/>
             <wp:cNvGraphicFramePr>
               <a:graphicFrameLocks xmlns:a="http://schemas.openxmlformats.org/drawingml/2006/main" noChangeAspect="1"/>
             </wp:cNvGraphicFramePr>
@@ -2031,13 +2044,13 @@
               <a:graphicData uri="http://schemas.openxmlformats.org/drawingml/2006/picture">
                 <pic:pic xmlns:pic="http://schemas.openxmlformats.org/drawingml/2006/picture">
                   <pic:nvPicPr>
-                    <pic:cNvPr id="0" name="Picture 3"/>
+                    <pic:cNvPr id="0" name="Picture 1"/>
                     <pic:cNvPicPr>
                       <a:picLocks noChangeAspect="1" noChangeArrowheads="1"/>
                     </pic:cNvPicPr>
                   </pic:nvPicPr>
                   <pic:blipFill>
-                    <a:blip r:embed="rId9" cstate="print">
+                    <a:blip r:embed="rId9">
                       <a:extLst>
                         <a:ext uri="{28A0092B-C50C-407E-A947-70E740481C1C}">
                           <a14:useLocalDpi xmlns:a14="http://schemas.microsoft.com/office/drawing/2010/main" val="0"/>
@@ -2052,7 +2065,7 @@
                   <pic:spPr bwMode="auto">
                     <a:xfrm>
                       <a:off x="0" y="0"/>
-                      <a:ext cx="6120130" cy="3193111"/>
+                      <a:ext cx="5438775" cy="3912235"/>
                     </a:xfrm>
                     <a:prstGeom prst="rect">
                       <a:avLst/>
@@ -2083,12 +2096,12 @@
           <w:i w:val="0"/>
           <w:color w:val="3B3838" w:themeColor="background2" w:themeShade="40"/>
         </w:rPr>
-        <w:t>SD_GU_3: Login</w:t>
+        <w:t>SD_GU_4: Logout</w:t>
       </w:r>
     </w:p>
     <w:p>
       <w:pPr>
-        <w:ind w:left="-851" w:right="-852"/>
+        <w:ind w:left="-709" w:right="-709"/>
         <w:jc w:val="center"/>
       </w:pPr>
       <w:r>
@@ -2096,10 +2109,10 @@
           <w:noProof/>
         </w:rPr>
         <w:drawing>
-          <wp:inline distT="0" distB="0" distL="0" distR="0" wp14:anchorId="41B7E546" wp14:editId="46E37B75">
-            <wp:extent cx="6753225" cy="3686175"/>
-            <wp:effectExtent l="0" t="0" r="9525" b="9525"/>
-            <wp:docPr id="10" name="Immagine 10"/>
+          <wp:inline distT="0" distB="0" distL="0" distR="0" wp14:anchorId="553CCEF3" wp14:editId="08DA73D5">
+            <wp:extent cx="5041265" cy="2122805"/>
+            <wp:effectExtent l="0" t="0" r="6985" b="0"/>
+            <wp:docPr id="4" name="Immagine 4"/>
             <wp:cNvGraphicFramePr>
               <a:graphicFrameLocks xmlns:a="http://schemas.openxmlformats.org/drawingml/2006/main" noChangeAspect="1"/>
             </wp:cNvGraphicFramePr>
@@ -2113,7 +2126,7 @@
                     </pic:cNvPicPr>
                   </pic:nvPicPr>
                   <pic:blipFill>
-                    <a:blip r:embed="rId10" cstate="print">
+                    <a:blip r:embed="rId10">
                       <a:extLst>
                         <a:ext uri="{28A0092B-C50C-407E-A947-70E740481C1C}">
                           <a14:useLocalDpi xmlns:a14="http://schemas.microsoft.com/office/drawing/2010/main" val="0"/>
@@ -2128,7 +2141,7 @@
                   <pic:spPr bwMode="auto">
                     <a:xfrm>
                       <a:off x="0" y="0"/>
-                      <a:ext cx="6753225" cy="3686175"/>
+                      <a:ext cx="5041265" cy="2122805"/>
                     </a:xfrm>
                     <a:prstGeom prst="rect">
                       <a:avLst/>
@@ -2160,12 +2173,12 @@
           <w:color w:val="3B3838" w:themeColor="background2" w:themeShade="40"/>
         </w:rPr>
         <w:lastRenderedPageBreak/>
-        <w:t>SD_GU_4: Logout</w:t>
+        <w:t>SD_GU_6: Modifica dei dati personali</w:t>
       </w:r>
     </w:p>
     <w:p>
       <w:pPr>
-        <w:ind w:left="-709" w:right="-709"/>
+        <w:ind w:left="-993" w:right="-994"/>
         <w:jc w:val="center"/>
       </w:pPr>
       <w:r>
@@ -2173,10 +2186,10 @@
           <w:noProof/>
         </w:rPr>
         <w:drawing>
-          <wp:inline distT="0" distB="0" distL="0" distR="0" wp14:anchorId="200406DB" wp14:editId="5587C0BF">
-            <wp:extent cx="4857750" cy="1876425"/>
-            <wp:effectExtent l="0" t="0" r="0" b="9525"/>
-            <wp:docPr id="16" name="Immagine 16"/>
+          <wp:inline distT="0" distB="0" distL="0" distR="0" wp14:anchorId="006871FD" wp14:editId="65779874">
+            <wp:extent cx="3371215" cy="3617595"/>
+            <wp:effectExtent l="0" t="0" r="635" b="1905"/>
+            <wp:docPr id="5" name="Immagine 5"/>
             <wp:cNvGraphicFramePr>
               <a:graphicFrameLocks xmlns:a="http://schemas.openxmlformats.org/drawingml/2006/main" noChangeAspect="1"/>
             </wp:cNvGraphicFramePr>
@@ -2184,13 +2197,13 @@
               <a:graphicData uri="http://schemas.openxmlformats.org/drawingml/2006/picture">
                 <pic:pic xmlns:pic="http://schemas.openxmlformats.org/drawingml/2006/picture">
                   <pic:nvPicPr>
-                    <pic:cNvPr id="0" name="Picture 4"/>
+                    <pic:cNvPr id="0" name="Picture 3"/>
                     <pic:cNvPicPr>
                       <a:picLocks noChangeAspect="1" noChangeArrowheads="1"/>
                     </pic:cNvPicPr>
                   </pic:nvPicPr>
                   <pic:blipFill>
-                    <a:blip r:embed="rId11" cstate="print">
+                    <a:blip r:embed="rId11">
                       <a:extLst>
                         <a:ext uri="{28A0092B-C50C-407E-A947-70E740481C1C}">
                           <a14:useLocalDpi xmlns:a14="http://schemas.microsoft.com/office/drawing/2010/main" val="0"/>
@@ -2205,7 +2218,7 @@
                   <pic:spPr bwMode="auto">
                     <a:xfrm>
                       <a:off x="0" y="0"/>
-                      <a:ext cx="4857750" cy="1876425"/>
+                      <a:ext cx="3371215" cy="3617595"/>
                     </a:xfrm>
                     <a:prstGeom prst="rect">
                       <a:avLst/>
@@ -2236,12 +2249,12 @@
           <w:i w:val="0"/>
           <w:color w:val="3B3838" w:themeColor="background2" w:themeShade="40"/>
         </w:rPr>
-        <w:t>SD_GU_6: Modifica dei dati personali</w:t>
+        <w:t>SD_GU_7: Visualizza andamento tirocini in corso</w:t>
       </w:r>
     </w:p>
     <w:p>
       <w:pPr>
-        <w:ind w:left="-993" w:right="-994"/>
+        <w:ind w:left="-709" w:right="-709"/>
         <w:jc w:val="center"/>
       </w:pPr>
       <w:r>
@@ -2249,10 +2262,10 @@
           <w:noProof/>
         </w:rPr>
         <w:drawing>
-          <wp:inline distT="0" distB="0" distL="0" distR="0" wp14:anchorId="5B8EEC9A" wp14:editId="73E0B1B9">
-            <wp:extent cx="5709285" cy="3594100"/>
-            <wp:effectExtent l="0" t="0" r="5715" b="6350"/>
-            <wp:docPr id="2" name="Immagine 2"/>
+          <wp:inline distT="0" distB="0" distL="0" distR="0" wp14:anchorId="69C0D260" wp14:editId="31EE5062">
+            <wp:extent cx="5549900" cy="3307715"/>
+            <wp:effectExtent l="0" t="0" r="0" b="6985"/>
+            <wp:docPr id="7" name="Immagine 7"/>
             <wp:cNvGraphicFramePr>
               <a:graphicFrameLocks xmlns:a="http://schemas.openxmlformats.org/drawingml/2006/main" noChangeAspect="1"/>
             </wp:cNvGraphicFramePr>
@@ -2260,7 +2273,7 @@
               <a:graphicData uri="http://schemas.openxmlformats.org/drawingml/2006/picture">
                 <pic:pic xmlns:pic="http://schemas.openxmlformats.org/drawingml/2006/picture">
                   <pic:nvPicPr>
-                    <pic:cNvPr id="0" name="Picture 1"/>
+                    <pic:cNvPr id="0" name="Picture 4"/>
                     <pic:cNvPicPr>
                       <a:picLocks noChangeAspect="1" noChangeArrowheads="1"/>
                     </pic:cNvPicPr>
@@ -2281,7 +2294,7 @@
                   <pic:spPr bwMode="auto">
                     <a:xfrm>
                       <a:off x="0" y="0"/>
-                      <a:ext cx="5709285" cy="3594100"/>
+                      <a:ext cx="5549900" cy="3307715"/>
                     </a:xfrm>
                     <a:prstGeom prst="rect">
                       <a:avLst/>
@@ -2313,7 +2326,7 @@
           <w:color w:val="3B3838" w:themeColor="background2" w:themeShade="40"/>
         </w:rPr>
         <w:lastRenderedPageBreak/>
-        <w:t>SD_GU_7: Visualizza andamento tirocini in corso</w:t>
+        <w:t>SD_GP_2: Modifica ore di tirocinio</w:t>
       </w:r>
     </w:p>
     <w:p>
@@ -2326,10 +2339,10 @@
           <w:noProof/>
         </w:rPr>
         <w:drawing>
-          <wp:inline distT="0" distB="0" distL="0" distR="0" wp14:anchorId="5DAB17E1" wp14:editId="07C00C93">
-            <wp:extent cx="6410325" cy="3095625"/>
-            <wp:effectExtent l="0" t="0" r="9525" b="9525"/>
-            <wp:docPr id="48" name="Immagine 48"/>
+          <wp:inline distT="0" distB="0" distL="0" distR="0" wp14:anchorId="7B809C52" wp14:editId="1492DC49">
+            <wp:extent cx="6122670" cy="3975735"/>
+            <wp:effectExtent l="0" t="0" r="0" b="5715"/>
+            <wp:docPr id="9" name="Immagine 9"/>
             <wp:cNvGraphicFramePr>
               <a:graphicFrameLocks xmlns:a="http://schemas.openxmlformats.org/drawingml/2006/main" noChangeAspect="1"/>
             </wp:cNvGraphicFramePr>
@@ -2337,7 +2350,7 @@
               <a:graphicData uri="http://schemas.openxmlformats.org/drawingml/2006/picture">
                 <pic:pic xmlns:pic="http://schemas.openxmlformats.org/drawingml/2006/picture">
                   <pic:nvPicPr>
-                    <pic:cNvPr id="0" name="Picture 6"/>
+                    <pic:cNvPr id="0" name="Picture 5"/>
                     <pic:cNvPicPr>
                       <a:picLocks noChangeAspect="1" noChangeArrowheads="1"/>
                     </pic:cNvPicPr>
@@ -2358,7 +2371,7 @@
                   <pic:spPr bwMode="auto">
                     <a:xfrm>
                       <a:off x="0" y="0"/>
-                      <a:ext cx="6410325" cy="3095625"/>
+                      <a:ext cx="6122670" cy="3975735"/>
                     </a:xfrm>
                     <a:prstGeom prst="rect">
                       <a:avLst/>
@@ -2389,7 +2402,8 @@
           <w:i w:val="0"/>
           <w:color w:val="3B3838" w:themeColor="background2" w:themeShade="40"/>
         </w:rPr>
-        <w:t>SD_GP_2: Modifica ore di tirocinio</w:t>
+        <w:lastRenderedPageBreak/>
+        <w:t>SD_GSTU_5: Effettuazione domanda di tirocinio</w:t>
       </w:r>
     </w:p>
     <w:p>
@@ -2402,10 +2416,10 @@
           <w:noProof/>
         </w:rPr>
         <w:drawing>
-          <wp:inline distT="0" distB="0" distL="0" distR="0" wp14:anchorId="6DAF2436" wp14:editId="730D3063">
-            <wp:extent cx="5819775" cy="3305175"/>
-            <wp:effectExtent l="0" t="0" r="9525" b="9525"/>
-            <wp:docPr id="47" name="Immagine 47"/>
+          <wp:inline distT="0" distB="0" distL="0" distR="0" wp14:anchorId="5179A7EA" wp14:editId="6857C1D0">
+            <wp:extent cx="4651375" cy="4492625"/>
+            <wp:effectExtent l="0" t="0" r="0" b="3175"/>
+            <wp:docPr id="14" name="Immagine 14"/>
             <wp:cNvGraphicFramePr>
               <a:graphicFrameLocks xmlns:a="http://schemas.openxmlformats.org/drawingml/2006/main" noChangeAspect="1"/>
             </wp:cNvGraphicFramePr>
@@ -2413,13 +2427,13 @@
               <a:graphicData uri="http://schemas.openxmlformats.org/drawingml/2006/picture">
                 <pic:pic xmlns:pic="http://schemas.openxmlformats.org/drawingml/2006/picture">
                   <pic:nvPicPr>
-                    <pic:cNvPr id="0" name="Picture 5"/>
+                    <pic:cNvPr id="0" name="Picture 6"/>
                     <pic:cNvPicPr>
                       <a:picLocks noChangeAspect="1" noChangeArrowheads="1"/>
                     </pic:cNvPicPr>
                   </pic:nvPicPr>
                   <pic:blipFill>
-                    <a:blip r:embed="rId14" cstate="print">
+                    <a:blip r:embed="rId14">
                       <a:extLst>
                         <a:ext uri="{28A0092B-C50C-407E-A947-70E740481C1C}">
                           <a14:useLocalDpi xmlns:a14="http://schemas.microsoft.com/office/drawing/2010/main" val="0"/>
@@ -2434,7 +2448,7 @@
                   <pic:spPr bwMode="auto">
                     <a:xfrm>
                       <a:off x="0" y="0"/>
-                      <a:ext cx="5819775" cy="3305175"/>
+                      <a:ext cx="4651375" cy="4492625"/>
                     </a:xfrm>
                     <a:prstGeom prst="rect">
                       <a:avLst/>
@@ -2465,13 +2479,12 @@
           <w:i w:val="0"/>
           <w:color w:val="3B3838" w:themeColor="background2" w:themeShade="40"/>
         </w:rPr>
-        <w:lastRenderedPageBreak/>
-        <w:t>SD_GSTU_5: Effettuazione domanda di tirocinio</w:t>
+        <w:t>SD_GSG_2: Convalida dei tirocini</w:t>
       </w:r>
     </w:p>
     <w:p>
       <w:pPr>
-        <w:ind w:left="-709" w:right="-709"/>
+        <w:ind w:left="-993" w:right="-994"/>
         <w:jc w:val="center"/>
       </w:pPr>
       <w:r>
@@ -2479,10 +2492,10 @@
           <w:noProof/>
         </w:rPr>
         <w:drawing>
-          <wp:inline distT="0" distB="0" distL="0" distR="0" wp14:anchorId="5C064112" wp14:editId="76FB3A29">
-            <wp:extent cx="6372225" cy="4362450"/>
-            <wp:effectExtent l="0" t="0" r="9525" b="0"/>
-            <wp:docPr id="50" name="Immagine 50"/>
+          <wp:inline distT="0" distB="0" distL="0" distR="0" wp14:anchorId="3FEEA1DC" wp14:editId="5702836B">
+            <wp:extent cx="3840480" cy="3017520"/>
+            <wp:effectExtent l="0" t="0" r="7620" b="0"/>
+            <wp:docPr id="17" name="Immagine 17"/>
             <wp:cNvGraphicFramePr>
               <a:graphicFrameLocks xmlns:a="http://schemas.openxmlformats.org/drawingml/2006/main" noChangeAspect="1"/>
             </wp:cNvGraphicFramePr>
@@ -2490,13 +2503,13 @@
               <a:graphicData uri="http://schemas.openxmlformats.org/drawingml/2006/picture">
                 <pic:pic xmlns:pic="http://schemas.openxmlformats.org/drawingml/2006/picture">
                   <pic:nvPicPr>
-                    <pic:cNvPr id="0" name="Picture 8"/>
+                    <pic:cNvPr id="0" name="Picture 7"/>
                     <pic:cNvPicPr>
                       <a:picLocks noChangeAspect="1" noChangeArrowheads="1"/>
                     </pic:cNvPicPr>
                   </pic:nvPicPr>
                   <pic:blipFill>
-                    <a:blip r:embed="rId15" cstate="print">
+                    <a:blip r:embed="rId15">
                       <a:extLst>
                         <a:ext uri="{28A0092B-C50C-407E-A947-70E740481C1C}">
                           <a14:useLocalDpi xmlns:a14="http://schemas.microsoft.com/office/drawing/2010/main" val="0"/>
@@ -2511,7 +2524,7 @@
                   <pic:spPr bwMode="auto">
                     <a:xfrm>
                       <a:off x="0" y="0"/>
-                      <a:ext cx="6372225" cy="4362450"/>
+                      <a:ext cx="3840480" cy="3017520"/>
                     </a:xfrm>
                     <a:prstGeom prst="rect">
                       <a:avLst/>
@@ -2527,82 +2540,8 @@
           </wp:inline>
         </w:drawing>
       </w:r>
-    </w:p>
-    <w:p>
-      <w:pPr>
-        <w:pStyle w:val="Titolo4"/>
-        <w:spacing w:before="360" w:after="120"/>
-        <w:rPr>
-          <w:i w:val="0"/>
-          <w:color w:val="3B3838" w:themeColor="background2" w:themeShade="40"/>
-        </w:rPr>
-      </w:pPr>
-      <w:r>
-        <w:rPr>
-          <w:i w:val="0"/>
-          <w:color w:val="3B3838" w:themeColor="background2" w:themeShade="40"/>
-        </w:rPr>
-        <w:t>SD_GSG_2: Convalida dei tirocini</w:t>
-      </w:r>
-    </w:p>
-    <w:p>
-      <w:pPr>
-        <w:ind w:left="-993" w:right="-994"/>
-        <w:jc w:val="center"/>
-      </w:pPr>
-      <w:r>
-        <w:rPr>
-          <w:noProof/>
-        </w:rPr>
-        <w:drawing>
-          <wp:inline distT="0" distB="0" distL="0" distR="0" wp14:anchorId="1EF322F2" wp14:editId="70904EB1">
-            <wp:extent cx="5829300" cy="2571750"/>
-            <wp:effectExtent l="0" t="0" r="0" b="0"/>
-            <wp:docPr id="6" name="Immagine 6"/>
-            <wp:cNvGraphicFramePr>
-              <a:graphicFrameLocks xmlns:a="http://schemas.openxmlformats.org/drawingml/2006/main" noChangeAspect="1"/>
-            </wp:cNvGraphicFramePr>
-            <a:graphic xmlns:a="http://schemas.openxmlformats.org/drawingml/2006/main">
-              <a:graphicData uri="http://schemas.openxmlformats.org/drawingml/2006/picture">
-                <pic:pic xmlns:pic="http://schemas.openxmlformats.org/drawingml/2006/picture">
-                  <pic:nvPicPr>
-                    <pic:cNvPr id="0" name="Picture 1"/>
-                    <pic:cNvPicPr>
-                      <a:picLocks noChangeAspect="1" noChangeArrowheads="1"/>
-                    </pic:cNvPicPr>
-                  </pic:nvPicPr>
-                  <pic:blipFill>
-                    <a:blip r:embed="rId16">
-                      <a:extLst>
-                        <a:ext uri="{28A0092B-C50C-407E-A947-70E740481C1C}">
-                          <a14:useLocalDpi xmlns:a14="http://schemas.microsoft.com/office/drawing/2010/main" val="0"/>
-                        </a:ext>
-                      </a:extLst>
-                    </a:blip>
-                    <a:srcRect/>
-                    <a:stretch>
-                      <a:fillRect/>
-                    </a:stretch>
-                  </pic:blipFill>
-                  <pic:spPr bwMode="auto">
-                    <a:xfrm>
-                      <a:off x="0" y="0"/>
-                      <a:ext cx="5829300" cy="2571750"/>
-                    </a:xfrm>
-                    <a:prstGeom prst="rect">
-                      <a:avLst/>
-                    </a:prstGeom>
-                    <a:noFill/>
-                    <a:ln>
-                      <a:noFill/>
-                    </a:ln>
-                  </pic:spPr>
-                </pic:pic>
-              </a:graphicData>
-            </a:graphic>
-          </wp:inline>
-        </w:drawing>
-      </w:r>
+      <w:bookmarkStart w:id="2" w:name="_GoBack"/>
+      <w:bookmarkEnd w:id="2"/>
     </w:p>
     <w:p>
       <w:pPr>
@@ -2671,7 +2610,7 @@
                     </pic:cNvPicPr>
                   </pic:nvPicPr>
                   <pic:blipFill>
-                    <a:blip r:embed="rId17" cstate="print">
+                    <a:blip r:embed="rId16" cstate="print">
                       <a:extLst>
                         <a:ext uri="{28A0092B-C50C-407E-A947-70E740481C1C}">
                           <a14:useLocalDpi xmlns:a14="http://schemas.microsoft.com/office/drawing/2010/main" val="0"/>

</xml_diff>